<commit_message>
final version of the doc
</commit_message>
<xml_diff>
--- a/Documentation.docx
+++ b/Documentation.docx
@@ -6467,10 +6467,7 @@
         <w:t xml:space="preserve"> by the </w:t>
       </w:r>
       <w:r>
-        <w:t>VL53L1X</w:t>
-      </w:r>
-      <w:r>
-        <w:t xml:space="preserve"> </w:t>
+        <w:t xml:space="preserve">VL53L1X </w:t>
       </w:r>
       <w:r>
         <w:t xml:space="preserve">chip. </w:t>
@@ -7069,6 +7066,105 @@
         </w:rPr>
         <w:t xml:space="preserve"> </w:t>
       </w:r>
+      <w:r>
+        <w:rPr>
+          <w:b w:val="0"/>
+          <w:bCs w:val="0"/>
+          <w:i/>
+          <w:iCs/>
+        </w:rPr>
+        <w:t>Th</w:t>
+      </w:r>
+      <w:r>
+        <w:rPr>
+          <w:b w:val="0"/>
+          <w:bCs w:val="0"/>
+          <w:i/>
+          <w:iCs/>
+        </w:rPr>
+        <w:t xml:space="preserve">e </w:t>
+      </w:r>
+      <w:r>
+        <w:rPr>
+          <w:b w:val="0"/>
+          <w:bCs w:val="0"/>
+          <w:i/>
+          <w:iCs/>
+        </w:rPr>
+        <w:t>image</w:t>
+      </w:r>
+      <w:r>
+        <w:rPr>
+          <w:b w:val="0"/>
+          <w:bCs w:val="0"/>
+          <w:i/>
+          <w:iCs/>
+        </w:rPr>
+        <w:t xml:space="preserve"> that shoes a sketch of the wiring</w:t>
+      </w:r>
+      <w:r>
+        <w:rPr>
+          <w:b w:val="0"/>
+          <w:bCs w:val="0"/>
+          <w:i/>
+          <w:iCs/>
+        </w:rPr>
+        <w:t xml:space="preserve"> has been created with Fritzing</w:t>
+      </w:r>
+      <w:r>
+        <w:rPr>
+          <w:b w:val="0"/>
+          <w:bCs w:val="0"/>
+          <w:i/>
+          <w:iCs/>
+        </w:rPr>
+        <w:fldChar w:fldCharType="begin" w:fldLock="1"/>
+      </w:r>
+      <w:r>
+        <w:rPr>
+          <w:b w:val="0"/>
+          <w:bCs w:val="0"/>
+          <w:i/>
+          <w:iCs/>
+        </w:rPr>
+        <w:instrText>ADDIN CSL_CITATION {"citationItems":[{"id":"ITEM-1","itemData":{"URL":"http://fritzing.org/home/","accessed":{"date-parts":[["2019","12","21"]]},"container-title":"Fritzing","id":"ITEM-1","issued":{"date-parts":[["0"]]},"title":"Fritzing","type":"webpage"},"uris":["http://www.mendeley.com/documents/?uuid=8beac7c2-7540-4123-8e9c-1a5a5b093d76"]}],"mendeley":{"formattedCitation":"[15]","plainTextFormattedCitation":"[15]","previouslyFormattedCitation":"[20]"},"properties":{"noteIndex":0},"schema":"https://github.com/citation-style-language/schema/raw/master/csl-citation.json"}</w:instrText>
+      </w:r>
+      <w:r>
+        <w:rPr>
+          <w:b w:val="0"/>
+          <w:bCs w:val="0"/>
+          <w:i/>
+          <w:iCs/>
+        </w:rPr>
+        <w:fldChar w:fldCharType="separate"/>
+      </w:r>
+      <w:r>
+        <w:rPr>
+          <w:b w:val="0"/>
+          <w:bCs w:val="0"/>
+          <w:iCs/>
+          <w:noProof/>
+        </w:rPr>
+        <w:t>[15]</w:t>
+      </w:r>
+      <w:r>
+        <w:rPr>
+          <w:b w:val="0"/>
+          <w:bCs w:val="0"/>
+          <w:i/>
+          <w:iCs/>
+        </w:rPr>
+        <w:fldChar w:fldCharType="end"/>
+      </w:r>
+      <w:r>
+        <w:rPr>
+          <w:b w:val="0"/>
+          <w:bCs w:val="0"/>
+          <w:i/>
+          <w:iCs/>
+        </w:rPr>
+        <w:t>.</w:t>
+      </w:r>
     </w:p>
     <w:p/>
     <w:p>
@@ -7202,7 +7298,7 @@
             <v:path o:extrusionok="f" gradientshapeok="t" o:connecttype="rect"/>
             <o:lock v:ext="edit" aspectratio="t"/>
           </v:shapetype>
-          <v:shape id="_x0000_i1025" type="#_x0000_t75" style="width:232pt;height:155pt">
+          <v:shape id="_x0000_i1025" type="#_x0000_t75" style="width:231.7pt;height:154.7pt">
             <v:imagedata r:id="rId15" o:title="Leeres Diagramm"/>
           </v:shape>
         </w:pict>
@@ -7410,7 +7506,7 @@
           <w:i/>
           <w:iCs/>
         </w:rPr>
-        <w:instrText>ADDIN CSL_CITATION {"citationItems":[{"id":"ITEM-1","itemData":{"URL":"https://chart-studio.plot.ly/create/?fid=jgorle:1&amp;fid=jgorle:0","accessed":{"date-parts":[["2019","10","6"]]},"container-title":"chart-studio","id":"ITEM-1","issued":{"date-parts":[["2018"]]},"title":"Online Graph maker","type":"webpage"},"uris":["http://www.mendeley.com/documents/?uuid=0461dcf3-2a4c-4f57-8b52-92f6ceb7ba56"]}],"mendeley":{"formattedCitation":"[15]","plainTextFormattedCitation":"[15]","previouslyFormattedCitation":"[15]"},"properties":{"noteIndex":0},"schema":"https://github.com/citation-style-language/schema/raw/master/csl-citation.json"}</w:instrText>
+        <w:instrText>ADDIN CSL_CITATION {"citationItems":[{"id":"ITEM-1","itemData":{"URL":"https://chart-studio.plot.ly/create/?fid=jgorle:1&amp;fid=jgorle:0","accessed":{"date-parts":[["2019","10","6"]]},"container-title":"chart-studio","id":"ITEM-1","issued":{"date-parts":[["2018"]]},"title":"Online Graph maker","type":"webpage"},"uris":["http://www.mendeley.com/documents/?uuid=0461dcf3-2a4c-4f57-8b52-92f6ceb7ba56"]}],"mendeley":{"formattedCitation":"[16]","plainTextFormattedCitation":"[16]","previouslyFormattedCitation":"[15]"},"properties":{"noteIndex":0},"schema":"https://github.com/citation-style-language/schema/raw/master/csl-citation.json"}</w:instrText>
       </w:r>
       <w:r>
         <w:rPr>
@@ -7428,7 +7524,7 @@
           <w:iCs/>
           <w:noProof/>
         </w:rPr>
-        <w:t>[15]</w:t>
+        <w:t>[16]</w:t>
       </w:r>
       <w:r>
         <w:rPr>
@@ -7455,7 +7551,7 @@
           <w:i/>
           <w:iCs/>
         </w:rPr>
-        <w:instrText>ADDIN CSL_CITATION {"citationItems":[{"id":"ITEM-1","itemData":{"URL":"https://www.lucidchart.com/pages/de","accessed":{"date-parts":[["2019","7","22"]]},"container-title":"© 2019 Lucid Software Inc.","id":"ITEM-1","issued":{"date-parts":[["2019"]]},"title":"Professionelle Diagramme","type":"webpage"},"uris":["http://www.mendeley.com/documents/?uuid=e88de170-4c8a-4a7d-aa8a-996e5a491274"]}],"mendeley":{"formattedCitation":"[16]","plainTextFormattedCitation":"[16]","previouslyFormattedCitation":"[16]"},"properties":{"noteIndex":0},"schema":"https://github.com/citation-style-language/schema/raw/master/csl-citation.json"}</w:instrText>
+        <w:instrText>ADDIN CSL_CITATION {"citationItems":[{"id":"ITEM-1","itemData":{"URL":"https://www.lucidchart.com/pages/de","accessed":{"date-parts":[["2019","7","22"]]},"container-title":"© 2019 Lucid Software Inc.","id":"ITEM-1","issued":{"date-parts":[["2019"]]},"title":"Professionelle Diagramme","type":"webpage"},"uris":["http://www.mendeley.com/documents/?uuid=e88de170-4c8a-4a7d-aa8a-996e5a491274"]}],"mendeley":{"formattedCitation":"[17]","plainTextFormattedCitation":"[17]","previouslyFormattedCitation":"[16]"},"properties":{"noteIndex":0},"schema":"https://github.com/citation-style-language/schema/raw/master/csl-citation.json"}</w:instrText>
       </w:r>
       <w:r>
         <w:rPr>
@@ -7473,7 +7569,7 @@
           <w:iCs/>
           <w:noProof/>
         </w:rPr>
-        <w:t>[16]</w:t>
+        <w:t>[17]</w:t>
       </w:r>
       <w:r>
         <w:rPr>
@@ -7658,7 +7754,7 @@
         <w:rPr>
           <w:vertAlign w:val="superscript"/>
         </w:rPr>
-        <w:instrText>ADDIN CSL_CITATION {"citationItems":[{"id":"ITEM-1","itemData":{"ISBN":"978-2-89586-317-5","author":[{"dropping-particle":"","family":"Schäffer","given":"Florian","non-dropping-particle":"","parse-names":false,"suffix":""}],"edition":"1.Auflage","id":"ITEM-1","issued":{"date-parts":[["2016"]]},"publisher":"Elektor-Verlag GmbH","title":"Sensoren am Arduino","type":"book"},"uris":["http://www.mendeley.com/documents/?uuid=cac039f6-4263-446e-b30b-bad84292755b"]}],"mendeley":{"formattedCitation":"[17]","plainTextFormattedCitation":"[17]","previouslyFormattedCitation":"[17]"},"properties":{"noteIndex":0},"schema":"https://github.com/citation-style-language/schema/raw/master/csl-citation.json"}</w:instrText>
+        <w:instrText>ADDIN CSL_CITATION {"citationItems":[{"id":"ITEM-1","itemData":{"ISBN":"978-2-89586-317-5","author":[{"dropping-particle":"","family":"Schäffer","given":"Florian","non-dropping-particle":"","parse-names":false,"suffix":""}],"edition":"1.Auflage","id":"ITEM-1","issued":{"date-parts":[["2016"]]},"publisher":"Elektor-Verlag GmbH","title":"Sensoren am Arduino","type":"book"},"uris":["http://www.mendeley.com/documents/?uuid=cac039f6-4263-446e-b30b-bad84292755b"]}],"mendeley":{"formattedCitation":"[18]","plainTextFormattedCitation":"[18]","previouslyFormattedCitation":"[17]"},"properties":{"noteIndex":0},"schema":"https://github.com/citation-style-language/schema/raw/master/csl-citation.json"}</w:instrText>
       </w:r>
       <w:r>
         <w:rPr>
@@ -7670,7 +7766,7 @@
         <w:rPr>
           <w:noProof/>
         </w:rPr>
-        <w:t>[17]</w:t>
+        <w:t>[18]</w:t>
       </w:r>
       <w:r>
         <w:rPr>
@@ -7718,7 +7814,7 @@
         <w:rPr>
           <w:vertAlign w:val="superscript"/>
         </w:rPr>
-        <w:instrText>ADDIN CSL_CITATION {"citationItems":[{"id":"ITEM-1","itemData":{"URL":"https://components101.com/cables/ftdi-cable-usb-to-rs232-converter","accessed":{"date-parts":[["2020","2","22"]]},"container-title":"Components 101","id":"ITEM-1","issued":{"date-parts":[["2018"]]},"title":"FTDI Cable – USB to RS232 Converter","type":"webpage"},"uris":["http://www.mendeley.com/documents/?uuid=272fd938-bd6e-459c-bb93-bb1743732417"]}],"mendeley":{"formattedCitation":"[18]","plainTextFormattedCitation":"[18]","previouslyFormattedCitation":"[18]"},"properties":{"noteIndex":0},"schema":"https://github.com/citation-style-language/schema/raw/master/csl-citation.json"}</w:instrText>
+        <w:instrText>ADDIN CSL_CITATION {"citationItems":[{"id":"ITEM-1","itemData":{"URL":"https://components101.com/cables/ftdi-cable-usb-to-rs232-converter","accessed":{"date-parts":[["2020","2","22"]]},"container-title":"Components 101","id":"ITEM-1","issued":{"date-parts":[["2018"]]},"title":"FTDI Cable – USB to RS232 Converter","type":"webpage"},"uris":["http://www.mendeley.com/documents/?uuid=272fd938-bd6e-459c-bb93-bb1743732417"]}],"mendeley":{"formattedCitation":"[19]","plainTextFormattedCitation":"[19]","previouslyFormattedCitation":"[18]"},"properties":{"noteIndex":0},"schema":"https://github.com/citation-style-language/schema/raw/master/csl-citation.json"}</w:instrText>
       </w:r>
       <w:r>
         <w:rPr>
@@ -7730,7 +7826,7 @@
         <w:rPr>
           <w:noProof/>
         </w:rPr>
-        <w:t>[18]</w:t>
+        <w:t>[19]</w:t>
       </w:r>
       <w:r>
         <w:rPr>
@@ -7775,7 +7871,7 @@
         <w:rPr>
           <w:vertAlign w:val="superscript"/>
         </w:rPr>
-        <w:instrText>ADDIN CSL_CITATION {"citationItems":[{"id":"ITEM-1","itemData":{"URL":"https://www.delock.com/produkte/G_83117/merkmale.html","accessed":{"date-parts":[["2020","3","12"]]},"container-title":"Delock","id":"ITEM-1","issued":{"date-parts":[["2020"]]},"title":"Delock USB 2.0 to Serial TTL Converter with 6 open wires 1.8 m (3.3 V)","type":"webpage"},"uris":["http://www.mendeley.com/documents/?uuid=b1a35f0e-4f20-4f5d-8315-440fef056b39"]}],"mendeley":{"formattedCitation":"[19]","plainTextFormattedCitation":"[19]","previouslyFormattedCitation":"[19]"},"properties":{"noteIndex":0},"schema":"https://github.com/citation-style-language/schema/raw/master/csl-citation.json"}</w:instrText>
+        <w:instrText>ADDIN CSL_CITATION {"citationItems":[{"id":"ITEM-1","itemData":{"URL":"https://www.delock.com/produkte/G_83117/merkmale.html","accessed":{"date-parts":[["2020","3","12"]]},"container-title":"Delock","id":"ITEM-1","issued":{"date-parts":[["2020"]]},"title":"Delock USB 2.0 to Serial TTL Converter with 6 open wires 1.8 m (3.3 V)","type":"webpage"},"uris":["http://www.mendeley.com/documents/?uuid=b1a35f0e-4f20-4f5d-8315-440fef056b39"]}],"mendeley":{"formattedCitation":"[20]","plainTextFormattedCitation":"[20]","previouslyFormattedCitation":"[19]"},"properties":{"noteIndex":0},"schema":"https://github.com/citation-style-language/schema/raw/master/csl-citation.json"}</w:instrText>
       </w:r>
       <w:r>
         <w:rPr>
@@ -7787,7 +7883,7 @@
         <w:rPr>
           <w:noProof/>
         </w:rPr>
-        <w:t>[19]</w:t>
+        <w:t>[20]</w:t>
       </w:r>
       <w:r>
         <w:rPr>
@@ -8080,7 +8176,7 @@
           <w:i/>
           <w:iCs/>
         </w:rPr>
-        <w:instrText>ADDIN CSL_CITATION {"citationItems":[{"id":"ITEM-1","itemData":{"URL":"http://fritzing.org/home/","accessed":{"date-parts":[["2019","12","21"]]},"container-title":"Fritzing","id":"ITEM-1","issued":{"date-parts":[["0"]]},"title":"Fritzing","type":"webpage"},"uris":["http://www.mendeley.com/documents/?uuid=8beac7c2-7540-4123-8e9c-1a5a5b093d76"]}],"mendeley":{"formattedCitation":"[20]","plainTextFormattedCitation":"[20]","previouslyFormattedCitation":"[20]"},"properties":{"noteIndex":0},"schema":"https://github.com/citation-style-language/schema/raw/master/csl-citation.json"}</w:instrText>
+        <w:instrText>ADDIN CSL_CITATION {"citationItems":[{"id":"ITEM-1","itemData":{"URL":"http://fritzing.org/home/","accessed":{"date-parts":[["2019","12","21"]]},"container-title":"Fritzing","id":"ITEM-1","issued":{"date-parts":[["0"]]},"title":"Fritzing","type":"webpage"},"uris":["http://www.mendeley.com/documents/?uuid=8beac7c2-7540-4123-8e9c-1a5a5b093d76"]}],"mendeley":{"formattedCitation":"[15]","plainTextFormattedCitation":"[15]","previouslyFormattedCitation":"[20]"},"properties":{"noteIndex":0},"schema":"https://github.com/citation-style-language/schema/raw/master/csl-citation.json"}</w:instrText>
       </w:r>
       <w:r>
         <w:rPr>
@@ -8098,7 +8194,7 @@
           <w:iCs/>
           <w:noProof/>
         </w:rPr>
-        <w:t>[20]</w:t>
+        <w:t>[15]</w:t>
       </w:r>
       <w:r>
         <w:rPr>
@@ -8354,13 +8450,7 @@
         <w:jc w:val="left"/>
       </w:pPr>
       <w:r>
-        <w:t xml:space="preserve">Supporting images, UMLs, and the code for programming the </w:t>
-      </w:r>
-      <w:r>
-        <w:t xml:space="preserve">prototype </w:t>
-      </w:r>
-      <w:r>
-        <w:t xml:space="preserve">can be found </w:t>
+        <w:t xml:space="preserve">Supporting images, UMLs, and the code for programming the prototype can be found </w:t>
       </w:r>
       <w:r>
         <w:t xml:space="preserve">on </w:t>
@@ -13452,7 +13542,7 @@
         <w:rPr>
           <w:szCs w:val="24"/>
         </w:rPr>
-        <w:instrText>ADDIN CSL_CITATION {"citationItems":[{"id":"ITEM-1","itemData":{"URL":"https://i2c.info/","accessed":{"date-parts":[["2020","3","23"]]},"container-title":"i2c.info","id":"ITEM-1","issued":{"date-parts":[["2020"]]},"title":"I2C Info – I2C Bus, Interface and Protocol","type":"webpage"},"uris":["http://www.mendeley.com/documents/?uuid=2241a004-4490-47aa-8557-1f3557b4d527"]}],"mendeley":{"formattedCitation":"[31]","plainTextFormattedCitation":"[31]","previouslyFormattedCitation":"[32]"},"properties":{"noteIndex":0},"schema":"https://github.com/citation-style-language/schema/raw/master/csl-citation.json"}</w:instrText>
+        <w:instrText>ADDIN CSL_CITATION {"citationItems":[{"id":"ITEM-1","itemData":{"URL":"https://i2c.info/","accessed":{"date-parts":[["2020","3","23"]]},"container-title":"i2c.info","id":"ITEM-1","issued":{"date-parts":[["2020"]]},"title":"I2C Info – I2C Bus, Interface and Protocol","type":"webpage"},"uris":["http://www.mendeley.com/documents/?uuid=2241a004-4490-47aa-8557-1f3557b4d527"]}],"mendeley":{"formattedCitation":"[31]","plainTextFormattedCitation":"[31]","previouslyFormattedCitation":"[31]"},"properties":{"noteIndex":0},"schema":"https://github.com/citation-style-language/schema/raw/master/csl-citation.json"}</w:instrText>
       </w:r>
       <w:r>
         <w:rPr>
@@ -13578,7 +13668,7 @@
         <w:rPr>
           <w:szCs w:val="24"/>
         </w:rPr>
-        <w:instrText>ADDIN CSL_CITATION {"citationItems":[{"id":"ITEM-1","itemData":{"URL":"https://learn.sparkfun.com/tutorials/serial-communication/uarts","accessed":{"date-parts":[["2020","3","23"]]},"author":[{"dropping-particle":"","family":"Jimblom","given":"","non-dropping-particle":"","parse-names":false,"suffix":""}],"container-title":"Sparkfun","id":"ITEM-1","issued":{"date-parts":[["2020"]]},"title":"Serial Communication UARTs","type":"webpage"},"uris":["http://www.mendeley.com/documents/?uuid=810a3bfe-5a16-4c05-84bc-92691a054e10"]}],"mendeley":{"formattedCitation":"[32]","plainTextFormattedCitation":"[32]","previouslyFormattedCitation":"[31]"},"properties":{"noteIndex":0},"schema":"https://github.com/citation-style-language/schema/raw/master/csl-citation.json"}</w:instrText>
+        <w:instrText>ADDIN CSL_CITATION {"citationItems":[{"id":"ITEM-1","itemData":{"URL":"https://learn.sparkfun.com/tutorials/serial-communication/uarts","accessed":{"date-parts":[["2020","3","23"]]},"author":[{"dropping-particle":"","family":"Jimblom","given":"","non-dropping-particle":"","parse-names":false,"suffix":""}],"container-title":"Sparkfun","id":"ITEM-1","issued":{"date-parts":[["2020"]]},"title":"Serial Communication UARTs","type":"webpage"},"uris":["http://www.mendeley.com/documents/?uuid=810a3bfe-5a16-4c05-84bc-92691a054e10"]}],"mendeley":{"formattedCitation":"[32]","plainTextFormattedCitation":"[32]","previouslyFormattedCitation":"[32]"},"properties":{"noteIndex":0},"schema":"https://github.com/citation-style-language/schema/raw/master/csl-citation.json"}</w:instrText>
       </w:r>
       <w:r>
         <w:rPr>
@@ -15801,23 +15891,23 @@
           <w:szCs w:val="24"/>
         </w:rPr>
         <w:tab/>
-        <w:t xml:space="preserve">“Online Graph maker,” </w:t>
-      </w:r>
-      <w:r>
-        <w:rPr>
-          <w:i/>
-          <w:iCs/>
-          <w:noProof/>
-          <w:szCs w:val="24"/>
-        </w:rPr>
-        <w:t>chart-studio</w:t>
-      </w:r>
-      <w:r>
-        <w:rPr>
-          <w:noProof/>
-          <w:szCs w:val="24"/>
-        </w:rPr>
-        <w:t>, 2018. [Online]. Available: https://chart-studio.plot.ly/create/?fid=jgorle:1&amp;fid=jgorle:0. [Accessed: 06-Oct-2019].</w:t>
+        <w:t xml:space="preserve">“Fritzing,” </w:t>
+      </w:r>
+      <w:r>
+        <w:rPr>
+          <w:i/>
+          <w:iCs/>
+          <w:noProof/>
+          <w:szCs w:val="24"/>
+        </w:rPr>
+        <w:t>Fritzing</w:t>
+      </w:r>
+      <w:r>
+        <w:rPr>
+          <w:noProof/>
+          <w:szCs w:val="24"/>
+        </w:rPr>
+        <w:t>. [Online]. Available: http://fritzing.org/home/. [Accessed: 21-Dec-2019].</w:t>
       </w:r>
     </w:p>
     <w:p>
@@ -15845,23 +15935,23 @@
           <w:szCs w:val="24"/>
         </w:rPr>
         <w:tab/>
-        <w:t xml:space="preserve">“Professionelle Diagramme,” </w:t>
-      </w:r>
-      <w:r>
-        <w:rPr>
-          <w:i/>
-          <w:iCs/>
-          <w:noProof/>
-          <w:szCs w:val="24"/>
-        </w:rPr>
-        <w:t>© 2019 Lucid Software Inc.</w:t>
-      </w:r>
-      <w:r>
-        <w:rPr>
-          <w:noProof/>
-          <w:szCs w:val="24"/>
-        </w:rPr>
-        <w:t>, 2019. [Online]. Available: https://www.lucidchart.com/pages/de. [Accessed: 22-Jul-2019].</w:t>
+        <w:t xml:space="preserve">“Online Graph maker,” </w:t>
+      </w:r>
+      <w:r>
+        <w:rPr>
+          <w:i/>
+          <w:iCs/>
+          <w:noProof/>
+          <w:szCs w:val="24"/>
+        </w:rPr>
+        <w:t>chart-studio</w:t>
+      </w:r>
+      <w:r>
+        <w:rPr>
+          <w:noProof/>
+          <w:szCs w:val="24"/>
+        </w:rPr>
+        <w:t>, 2018. [Online]. Available: https://chart-studio.plot.ly/create/?fid=jgorle:1&amp;fid=jgorle:0. [Accessed: 06-Oct-2019].</w:t>
       </w:r>
     </w:p>
     <w:p>
@@ -15889,23 +15979,23 @@
           <w:szCs w:val="24"/>
         </w:rPr>
         <w:tab/>
-        <w:t xml:space="preserve">F. Schäffer, </w:t>
-      </w:r>
-      <w:r>
-        <w:rPr>
-          <w:i/>
-          <w:iCs/>
-          <w:noProof/>
-          <w:szCs w:val="24"/>
-        </w:rPr>
-        <w:t>Sensoren am Arduino</w:t>
-      </w:r>
-      <w:r>
-        <w:rPr>
-          <w:noProof/>
-          <w:szCs w:val="24"/>
-        </w:rPr>
-        <w:t>, 1.Auflage. Elektor-Verlag GmbH, 2016.</w:t>
+        <w:t xml:space="preserve">“Professionelle Diagramme,” </w:t>
+      </w:r>
+      <w:r>
+        <w:rPr>
+          <w:i/>
+          <w:iCs/>
+          <w:noProof/>
+          <w:szCs w:val="24"/>
+        </w:rPr>
+        <w:t>© 2019 Lucid Software Inc.</w:t>
+      </w:r>
+      <w:r>
+        <w:rPr>
+          <w:noProof/>
+          <w:szCs w:val="24"/>
+        </w:rPr>
+        <w:t>, 2019. [Online]. Available: https://www.lucidchart.com/pages/de. [Accessed: 22-Jul-2019].</w:t>
       </w:r>
     </w:p>
     <w:p>
@@ -15933,23 +16023,23 @@
           <w:szCs w:val="24"/>
         </w:rPr>
         <w:tab/>
-        <w:t xml:space="preserve">“FTDI Cable – USB to RS232 Converter,” </w:t>
-      </w:r>
-      <w:r>
-        <w:rPr>
-          <w:i/>
-          <w:iCs/>
-          <w:noProof/>
-          <w:szCs w:val="24"/>
-        </w:rPr>
-        <w:t>Components 101</w:t>
-      </w:r>
-      <w:r>
-        <w:rPr>
-          <w:noProof/>
-          <w:szCs w:val="24"/>
-        </w:rPr>
-        <w:t>, 2018. [Online]. Available: https://components101.com/cables/ftdi-cable-usb-to-rs232-converter. [Accessed: 22-Feb-2020].</w:t>
+        <w:t xml:space="preserve">F. Schäffer, </w:t>
+      </w:r>
+      <w:r>
+        <w:rPr>
+          <w:i/>
+          <w:iCs/>
+          <w:noProof/>
+          <w:szCs w:val="24"/>
+        </w:rPr>
+        <w:t>Sensoren am Arduino</w:t>
+      </w:r>
+      <w:r>
+        <w:rPr>
+          <w:noProof/>
+          <w:szCs w:val="24"/>
+        </w:rPr>
+        <w:t>, 1.Auflage. Elektor-Verlag GmbH, 2016.</w:t>
       </w:r>
     </w:p>
     <w:p>
@@ -15977,23 +16067,23 @@
           <w:szCs w:val="24"/>
         </w:rPr>
         <w:tab/>
-        <w:t xml:space="preserve">“Delock USB 2.0 to Serial TTL Converter with 6 open wires 1.8 m (3.3 V),” </w:t>
-      </w:r>
-      <w:r>
-        <w:rPr>
-          <w:i/>
-          <w:iCs/>
-          <w:noProof/>
-          <w:szCs w:val="24"/>
-        </w:rPr>
-        <w:t>Delock</w:t>
-      </w:r>
-      <w:r>
-        <w:rPr>
-          <w:noProof/>
-          <w:szCs w:val="24"/>
-        </w:rPr>
-        <w:t>, 2020. [Online]. Available: https://www.delock.com/produkte/G_83117/merkmale.html. [Accessed: 12-Mar-2020].</w:t>
+        <w:t xml:space="preserve">“FTDI Cable – USB to RS232 Converter,” </w:t>
+      </w:r>
+      <w:r>
+        <w:rPr>
+          <w:i/>
+          <w:iCs/>
+          <w:noProof/>
+          <w:szCs w:val="24"/>
+        </w:rPr>
+        <w:t>Components 101</w:t>
+      </w:r>
+      <w:r>
+        <w:rPr>
+          <w:noProof/>
+          <w:szCs w:val="24"/>
+        </w:rPr>
+        <w:t>, 2018. [Online]. Available: https://components101.com/cables/ftdi-cable-usb-to-rs232-converter. [Accessed: 22-Feb-2020].</w:t>
       </w:r>
     </w:p>
     <w:p>
@@ -16021,23 +16111,23 @@
           <w:szCs w:val="24"/>
         </w:rPr>
         <w:tab/>
-        <w:t xml:space="preserve">“Fritzing,” </w:t>
-      </w:r>
-      <w:r>
-        <w:rPr>
-          <w:i/>
-          <w:iCs/>
-          <w:noProof/>
-          <w:szCs w:val="24"/>
-        </w:rPr>
-        <w:t>Fritzing</w:t>
-      </w:r>
-      <w:r>
-        <w:rPr>
-          <w:noProof/>
-          <w:szCs w:val="24"/>
-        </w:rPr>
-        <w:t>. [Online]. Available: http://fritzing.org/home/. [Accessed: 21-Dec-2019].</w:t>
+        <w:t xml:space="preserve">“Delock USB 2.0 to Serial TTL Converter with 6 open wires 1.8 m (3.3 V),” </w:t>
+      </w:r>
+      <w:r>
+        <w:rPr>
+          <w:i/>
+          <w:iCs/>
+          <w:noProof/>
+          <w:szCs w:val="24"/>
+        </w:rPr>
+        <w:t>Delock</w:t>
+      </w:r>
+      <w:r>
+        <w:rPr>
+          <w:noProof/>
+          <w:szCs w:val="24"/>
+        </w:rPr>
+        <w:t>, 2020. [Online]. Available: https://www.delock.com/produkte/G_83117/merkmale.html. [Accessed: 12-Mar-2020].</w:t>
       </w:r>
     </w:p>
     <w:p>
@@ -21025,7 +21115,7 @@
 </file>
 
 <file path=customXml/itemProps1.xml><?xml version="1.0" encoding="utf-8"?>
-<ds:datastoreItem xmlns:ds="http://schemas.openxmlformats.org/officeDocument/2006/customXml" ds:itemID="{2450DA41-3DC4-4A34-8106-ABE85E545DEB}">
+<ds:datastoreItem xmlns:ds="http://schemas.openxmlformats.org/officeDocument/2006/customXml" ds:itemID="{D6FA2BD1-6E88-4200-B186-B2C6BF7F75A0}">
   <ds:schemaRefs>
     <ds:schemaRef ds:uri="http://schemas.openxmlformats.org/officeDocument/2006/bibliography"/>
   </ds:schemaRefs>

</xml_diff>